<commit_message>
fixing things and radius
</commit_message>
<xml_diff>
--- a/docs/Maqueta mapa de campañas.docx
+++ b/docs/Maqueta mapa de campañas.docx
@@ -107,22 +107,46 @@
             </w14:solidFill>
           </w14:textFill>
         </w:rPr>
-        <w:t xml:space="preserve">Estrechar columnas y separar </w:t>
-      </w:r>
-      <w:r>
-        <w:rPr>
-          <w:rFonts w:asciiTheme="minorAscii"/>
-          <w:color w:val="4C4C4C" w:themeColor="text1"/>
-          <w:sz w:val="20"/>
-          <w:szCs w:val="20"/>
-          <w:highlight w:val="yellow"/>
-          <w14:textFill>
-            <w14:solidFill>
-              <w14:schemeClr w14:val="tx1"/>
-            </w14:solidFill>
-          </w14:textFill>
-        </w:rPr>
-        <w:t>intermedios</w:t>
+        <w:t>Estrechar columnas y separar intermedios</w:t>
+      </w:r>
+    </w:p>
+    <w:p>
+      <w:pPr>
+        <w:numPr>
+          <w:ilvl w:val="0"/>
+          <w:numId w:val="1"/>
+        </w:numPr>
+        <w:tabs>
+          <w:tab w:val="left" w:pos="420"/>
+        </w:tabs>
+        <w:ind w:left="420" w:leftChars="0" w:hanging="420" w:firstLineChars="0"/>
+        <w:rPr>
+          <w:rFonts w:asciiTheme="minorAscii"/>
+          <w:color w:val="4C4C4C" w:themeColor="text1"/>
+          <w:sz w:val="20"/>
+          <w:szCs w:val="20"/>
+          <w:highlight w:val="yellow"/>
+          <w14:textFill>
+            <w14:solidFill>
+              <w14:schemeClr w14:val="tx1"/>
+            </w14:solidFill>
+          </w14:textFill>
+        </w:rPr>
+      </w:pPr>
+      <w:r>
+        <w:rPr>
+          <w:rFonts w:asciiTheme="minorAscii"/>
+          <w:color w:val="4C4C4C" w:themeColor="text1"/>
+          <w:sz w:val="20"/>
+          <w:szCs w:val="20"/>
+          <w:highlight w:val="yellow"/>
+          <w14:textFill>
+            <w14:solidFill>
+              <w14:schemeClr w14:val="tx1"/>
+            </w14:solidFill>
+          </w14:textFill>
+        </w:rPr>
+        <w:t>Adaptar axis</w:t>
       </w:r>
     </w:p>
     <w:p>
@@ -161,7 +185,124 @@
             </w14:solidFill>
           </w14:textFill>
         </w:rPr>
-        <w:t>Adaptar axis</w:t>
+        <w:t>Meter cuota dependiendo del espacio</w:t>
+      </w:r>
+    </w:p>
+    <w:p>
+      <w:pPr>
+        <w:numPr>
+          <w:ilvl w:val="0"/>
+          <w:numId w:val="1"/>
+        </w:numPr>
+        <w:tabs>
+          <w:tab w:val="left" w:pos="420"/>
+        </w:tabs>
+        <w:ind w:left="420" w:leftChars="0" w:hanging="420" w:firstLineChars="0"/>
+        <w:rPr>
+          <w:rFonts w:asciiTheme="minorAscii"/>
+          <w:color w:val="4C4C4C" w:themeColor="text1"/>
+          <w:sz w:val="20"/>
+          <w:szCs w:val="20"/>
+          <w:highlight w:val="yellow"/>
+          <w14:textFill>
+            <w14:solidFill>
+              <w14:schemeClr w14:val="tx1"/>
+            </w14:solidFill>
+          </w14:textFill>
+        </w:rPr>
+      </w:pPr>
+      <w:r>
+        <w:rPr>
+          <w:rFonts w:asciiTheme="minorAscii"/>
+          <w:color w:val="4C4C4C" w:themeColor="text1"/>
+          <w:sz w:val="20"/>
+          <w:szCs w:val="20"/>
+          <w:highlight w:val="yellow"/>
+          <w14:textFill>
+            <w14:solidFill>
+              <w14:schemeClr w14:val="tx1"/>
+            </w14:solidFill>
+          </w14:textFill>
+        </w:rPr>
+        <w:t>Separar grafos y añadir titulares</w:t>
+      </w:r>
+    </w:p>
+    <w:p>
+      <w:pPr>
+        <w:numPr>
+          <w:ilvl w:val="0"/>
+          <w:numId w:val="1"/>
+        </w:numPr>
+        <w:tabs>
+          <w:tab w:val="left" w:pos="420"/>
+        </w:tabs>
+        <w:ind w:left="420" w:leftChars="0" w:hanging="420" w:firstLineChars="0"/>
+        <w:rPr>
+          <w:rFonts w:asciiTheme="minorAscii"/>
+          <w:color w:val="4C4C4C" w:themeColor="text1"/>
+          <w:sz w:val="20"/>
+          <w:szCs w:val="20"/>
+          <w:highlight w:val="yellow"/>
+          <w14:textFill>
+            <w14:solidFill>
+              <w14:schemeClr w14:val="tx1"/>
+            </w14:solidFill>
+          </w14:textFill>
+        </w:rPr>
+      </w:pPr>
+      <w:r>
+        <w:rPr>
+          <w:rFonts w:asciiTheme="minorAscii"/>
+          <w:color w:val="4C4C4C" w:themeColor="text1"/>
+          <w:sz w:val="20"/>
+          <w:szCs w:val="20"/>
+          <w:highlight w:val="yellow"/>
+          <w14:textFill>
+            <w14:solidFill>
+              <w14:schemeClr w14:val="tx1"/>
+            </w14:solidFill>
+          </w14:textFill>
+        </w:rPr>
+        <w:t>Respetar estilos en leyendas</w:t>
+      </w:r>
+    </w:p>
+    <w:p>
+      <w:pPr>
+        <w:numPr>
+          <w:ilvl w:val="0"/>
+          <w:numId w:val="1"/>
+        </w:numPr>
+        <w:tabs>
+          <w:tab w:val="left" w:pos="420"/>
+        </w:tabs>
+        <w:ind w:left="420" w:leftChars="0" w:hanging="420" w:firstLineChars="0"/>
+        <w:rPr>
+          <w:rFonts w:asciiTheme="minorAscii"/>
+          <w:color w:val="4C4C4C" w:themeColor="text1"/>
+          <w:sz w:val="20"/>
+          <w:szCs w:val="20"/>
+          <w:highlight w:val="yellow"/>
+          <w14:textFill>
+            <w14:solidFill>
+              <w14:schemeClr w14:val="tx1"/>
+            </w14:solidFill>
+          </w14:textFill>
+        </w:rPr>
+      </w:pPr>
+      <w:r>
+        <w:rPr>
+          <w:rFonts w:asciiTheme="minorAscii"/>
+          <w:color w:val="4C4C4C" w:themeColor="text1"/>
+          <w:sz w:val="20"/>
+          <w:szCs w:val="20"/>
+          <w:highlight w:val="yellow"/>
+          <w14:textFill>
+            <w14:solidFill>
+              <w14:schemeClr w14:val="tx1"/>
+            </w14:solidFill>
+          </w14:textFill>
+        </w:rPr>
+        <w:t>Vista por campañas, sin entidad ni chevron y logo delante</w:t>
       </w:r>
     </w:p>
     <w:p>
@@ -200,9 +341,19 @@
             </w14:solidFill>
           </w14:textFill>
         </w:rPr>
-        <w:t xml:space="preserve">Meter cuota dependiendo del </w:t>
-      </w:r>
-      <w:r>
+        <w:t>Escala grises heatmap</w:t>
+      </w:r>
+    </w:p>
+    <w:p>
+      <w:pPr>
+        <w:numPr>
+          <w:ilvl w:val="0"/>
+          <w:numId w:val="1"/>
+        </w:numPr>
+        <w:tabs>
+          <w:tab w:val="left" w:pos="420"/>
+        </w:tabs>
+        <w:ind w:left="420" w:leftChars="0" w:hanging="420" w:firstLineChars="0"/>
         <w:rPr>
           <w:rFonts w:asciiTheme="minorAscii"/>
           <w:color w:val="4C4C4C" w:themeColor="text1"/>
@@ -215,60 +366,8 @@
             </w14:solidFill>
           </w14:textFill>
         </w:rPr>
-        <w:t>espacio</w:t>
-      </w:r>
-      <w:bookmarkStart w:id="0" w:name="_GoBack"/>
-      <w:bookmarkEnd w:id="0"/>
-    </w:p>
-    <w:p>
-      <w:pPr>
-        <w:numPr>
-          <w:ilvl w:val="0"/>
-          <w:numId w:val="1"/>
-        </w:numPr>
-        <w:tabs>
-          <w:tab w:val="left" w:pos="420"/>
-        </w:tabs>
-        <w:ind w:left="420" w:leftChars="0" w:hanging="420" w:firstLineChars="0"/>
-        <w:rPr>
-          <w:rFonts w:asciiTheme="minorAscii"/>
-          <w:color w:val="4C4C4C" w:themeColor="text1"/>
-          <w:sz w:val="20"/>
-          <w:szCs w:val="20"/>
-          <w:highlight w:val="yellow"/>
-          <w14:textFill>
-            <w14:solidFill>
-              <w14:schemeClr w14:val="tx1"/>
-            </w14:solidFill>
-          </w14:textFill>
-        </w:rPr>
-      </w:pPr>
-      <w:r>
-        <w:rPr>
-          <w:rFonts w:asciiTheme="minorAscii"/>
-          <w:color w:val="4C4C4C" w:themeColor="text1"/>
-          <w:sz w:val="20"/>
-          <w:szCs w:val="20"/>
-          <w:highlight w:val="yellow"/>
-          <w14:textFill>
-            <w14:solidFill>
-              <w14:schemeClr w14:val="tx1"/>
-            </w14:solidFill>
-          </w14:textFill>
-        </w:rPr>
-        <w:t>Separar grafos y añadir titulares</w:t>
-      </w:r>
-    </w:p>
-    <w:p>
-      <w:pPr>
-        <w:numPr>
-          <w:ilvl w:val="0"/>
-          <w:numId w:val="1"/>
-        </w:numPr>
-        <w:tabs>
-          <w:tab w:val="left" w:pos="420"/>
-        </w:tabs>
-        <w:ind w:left="420" w:leftChars="0" w:hanging="420" w:firstLineChars="0"/>
+      </w:pPr>
+      <w:r>
         <w:rPr>
           <w:rFonts w:asciiTheme="minorAscii"/>
           <w:color w:val="4C4C4C" w:themeColor="text1"/>
@@ -281,168 +380,7 @@
             </w14:solidFill>
           </w14:textFill>
         </w:rPr>
-      </w:pPr>
-      <w:r>
-        <w:rPr>
-          <w:rFonts w:asciiTheme="minorAscii"/>
-          <w:color w:val="4C4C4C" w:themeColor="text1"/>
-          <w:sz w:val="20"/>
-          <w:szCs w:val="20"/>
-          <w:highlight w:val="none"/>
-          <w14:textFill>
-            <w14:solidFill>
-              <w14:schemeClr w14:val="tx1"/>
-            </w14:solidFill>
-          </w14:textFill>
-        </w:rPr>
-        <w:t>Respetar estilos en leyendas</w:t>
-      </w:r>
-    </w:p>
-    <w:p>
-      <w:pPr>
-        <w:numPr>
-          <w:ilvl w:val="0"/>
-          <w:numId w:val="1"/>
-        </w:numPr>
-        <w:tabs>
-          <w:tab w:val="left" w:pos="420"/>
-        </w:tabs>
-        <w:ind w:left="420" w:leftChars="0" w:hanging="420" w:firstLineChars="0"/>
-        <w:rPr>
-          <w:rFonts w:asciiTheme="minorAscii"/>
-          <w:color w:val="4C4C4C" w:themeColor="text1"/>
-          <w:sz w:val="20"/>
-          <w:szCs w:val="20"/>
-          <w:highlight w:val="none"/>
-          <w14:textFill>
-            <w14:solidFill>
-              <w14:schemeClr w14:val="tx1"/>
-            </w14:solidFill>
-          </w14:textFill>
-        </w:rPr>
-      </w:pPr>
-      <w:r>
-        <w:rPr>
-          <w:rFonts w:asciiTheme="minorAscii"/>
-          <w:color w:val="4C4C4C" w:themeColor="text1"/>
-          <w:sz w:val="20"/>
-          <w:szCs w:val="20"/>
-          <w:highlight w:val="none"/>
-          <w14:textFill>
-            <w14:solidFill>
-              <w14:schemeClr w14:val="tx1"/>
-            </w14:solidFill>
-          </w14:textFill>
-        </w:rPr>
-        <w:t>Vista por campañas, sin entidad ni chevron y logo delante</w:t>
-      </w:r>
-    </w:p>
-    <w:p>
-      <w:pPr>
-        <w:numPr>
-          <w:ilvl w:val="0"/>
-          <w:numId w:val="1"/>
-        </w:numPr>
-        <w:tabs>
-          <w:tab w:val="left" w:pos="420"/>
-        </w:tabs>
-        <w:ind w:left="420" w:leftChars="0" w:hanging="420" w:firstLineChars="0"/>
-        <w:rPr>
-          <w:rFonts w:asciiTheme="minorAscii"/>
-          <w:color w:val="4C4C4C" w:themeColor="text1"/>
-          <w:sz w:val="20"/>
-          <w:szCs w:val="20"/>
-          <w:highlight w:val="none"/>
-          <w14:textFill>
-            <w14:solidFill>
-              <w14:schemeClr w14:val="tx1"/>
-            </w14:solidFill>
-          </w14:textFill>
-        </w:rPr>
-      </w:pPr>
-      <w:r>
-        <w:rPr>
-          <w:rFonts w:asciiTheme="minorAscii"/>
-          <w:color w:val="4C4C4C" w:themeColor="text1"/>
-          <w:sz w:val="20"/>
-          <w:szCs w:val="20"/>
-          <w:highlight w:val="none"/>
-          <w14:textFill>
-            <w14:solidFill>
-              <w14:schemeClr w14:val="tx1"/>
-            </w14:solidFill>
-          </w14:textFill>
-        </w:rPr>
-        <w:t>Escala grises heatmap</w:t>
-      </w:r>
-    </w:p>
-    <w:p>
-      <w:pPr>
-        <w:numPr>
-          <w:ilvl w:val="0"/>
-          <w:numId w:val="1"/>
-        </w:numPr>
-        <w:tabs>
-          <w:tab w:val="left" w:pos="420"/>
-        </w:tabs>
-        <w:ind w:left="420" w:leftChars="0" w:hanging="420" w:firstLineChars="0"/>
-        <w:rPr>
-          <w:rFonts w:asciiTheme="minorAscii"/>
-          <w:color w:val="4C4C4C" w:themeColor="text1"/>
-          <w:sz w:val="20"/>
-          <w:szCs w:val="20"/>
-          <w:highlight w:val="none"/>
-          <w14:textFill>
-            <w14:solidFill>
-              <w14:schemeClr w14:val="tx1"/>
-            </w14:solidFill>
-          </w14:textFill>
-        </w:rPr>
-      </w:pPr>
-      <w:r>
-        <w:rPr>
-          <w:rFonts w:asciiTheme="minorAscii"/>
-          <w:color w:val="4C4C4C" w:themeColor="text1"/>
-          <w:sz w:val="20"/>
-          <w:szCs w:val="20"/>
-          <w:highlight w:val="none"/>
-          <w14:textFill>
-            <w14:solidFill>
-              <w14:schemeClr w14:val="tx1"/>
-            </w14:solidFill>
-          </w14:textFill>
-        </w:rPr>
-        <w:t xml:space="preserve">Añadir grafo zona </w:t>
-      </w:r>
-      <w:r>
-        <w:rPr>
-          <w:rFonts w:asciiTheme="minorAscii"/>
-          <w:color w:val="4C4C4C" w:themeColor="text1"/>
-          <w:sz w:val="20"/>
-          <w:szCs w:val="20"/>
-          <w:highlight w:val="none"/>
-          <w14:textFill>
-            <w14:solidFill>
-              <w14:schemeClr w14:val="tx1"/>
-            </w14:solidFill>
-          </w14:textFill>
-        </w:rPr>
-        <w:t>detrás</w:t>
-      </w:r>
-      <w:r>
-        <w:rPr>
-          <w:rFonts w:asciiTheme="minorAscii"/>
-          <w:color w:val="4C4C4C" w:themeColor="text1"/>
-          <w:sz w:val="20"/>
-          <w:szCs w:val="20"/>
-          <w:highlight w:val="none"/>
-          <w14:textFill>
-            <w14:solidFill>
-              <w14:schemeClr w14:val="tx1"/>
-            </w14:solidFill>
-          </w14:textFill>
-        </w:rPr>
-        <w:t xml:space="preserve"> barras</w:t>
+        <w:t>Añadir grafo zona detrás barras</w:t>
       </w:r>
     </w:p>
     <w:p>
@@ -880,6 +818,7 @@
           </w14:textFill>
         </w:rPr>
       </w:pPr>
+      <w:bookmarkStart w:id="0" w:name="_GoBack"/>
       <w:r>
         <w:rPr>
           <w:rFonts w:asciiTheme="minorAscii"/>
@@ -895,6 +834,7 @@
         <w:t>Diseño como el mapa de campañas</w:t>
       </w:r>
     </w:p>
+    <w:bookmarkEnd w:id="0"/>
     <w:p>
       <w:pPr>
         <w:rPr>

</xml_diff>

<commit_message>
adding real data an remove tootlip
</commit_message>
<xml_diff>
--- a/docs/Maqueta mapa de campañas.docx
+++ b/docs/Maqueta mapa de campañas.docx
@@ -389,6 +389,8 @@
           </w14:textFill>
         </w:rPr>
       </w:pPr>
+      <w:bookmarkStart w:id="0" w:name="_GoBack"/>
+      <w:bookmarkEnd w:id="0"/>
     </w:p>
     <w:p>
       <w:pPr>
@@ -675,19 +677,21 @@
           <w:color w:val="4C4C4C" w:themeColor="text1"/>
           <w:sz w:val="20"/>
           <w:szCs w:val="20"/>
-          <w14:textFill>
-            <w14:solidFill>
-              <w14:schemeClr w14:val="tx1"/>
-            </w14:solidFill>
-          </w14:textFill>
-        </w:rPr>
-      </w:pPr>
-      <w:r>
-        <w:rPr>
-          <w:rFonts w:asciiTheme="minorAscii"/>
-          <w:color w:val="4C4C4C" w:themeColor="text1"/>
-          <w:sz w:val="20"/>
-          <w:szCs w:val="20"/>
+          <w:highlight w:val="yellow"/>
+          <w14:textFill>
+            <w14:solidFill>
+              <w14:schemeClr w14:val="tx1"/>
+            </w14:solidFill>
+          </w14:textFill>
+        </w:rPr>
+      </w:pPr>
+      <w:r>
+        <w:rPr>
+          <w:rFonts w:asciiTheme="minorAscii"/>
+          <w:color w:val="4C4C4C" w:themeColor="text1"/>
+          <w:sz w:val="20"/>
+          <w:szCs w:val="20"/>
+          <w:highlight w:val="yellow"/>
           <w14:textFill>
             <w14:solidFill>
               <w14:schemeClr w14:val="tx1"/>
@@ -719,7 +723,6 @@
           </w14:textFill>
         </w:rPr>
       </w:pPr>
-      <w:bookmarkStart w:id="0" w:name="_GoBack"/>
       <w:r>
         <w:rPr>
           <w:rFonts w:asciiTheme="minorAscii"/>
@@ -735,7 +738,6 @@
         </w:rPr>
         <w:t>logos</w:t>
       </w:r>
-      <w:bookmarkEnd w:id="0"/>
     </w:p>
     <w:sectPr>
       <w:pgSz w:w="11906" w:h="16838"/>

</xml_diff>

<commit_message>
adding new line graph
</commit_message>
<xml_diff>
--- a/docs/Maqueta mapa de campañas.docx
+++ b/docs/Maqueta mapa de campañas.docx
@@ -213,7 +213,7 @@
       </w:pPr>
       <w:r>
         <w:rPr>
-          <w:rFonts w:asciiTheme="minorAscii"/>
+          <w:rFonts w:hint="default" w:asciiTheme="minorAscii"/>
           <w:color w:val="4C4C4C" w:themeColor="text1"/>
           <w:sz w:val="20"/>
           <w:szCs w:val="20"/>
@@ -224,7 +224,7 @@
             </w14:solidFill>
           </w14:textFill>
         </w:rPr>
-        <w:t>Estilar tooltip</w:t>
+        <w:t>Meter un enlace el uno de los botones del mapa que acceda a una url de bit</w:t>
       </w:r>
     </w:p>
     <w:p>
@@ -252,7 +252,7 @@
       </w:pPr>
       <w:r>
         <w:rPr>
-          <w:rFonts w:asciiTheme="minorAscii"/>
+          <w:rFonts w:hint="default" w:asciiTheme="minorAscii"/>
           <w:color w:val="4C4C4C" w:themeColor="text1"/>
           <w:sz w:val="20"/>
           <w:szCs w:val="20"/>
@@ -263,25 +263,12 @@
             </w14:solidFill>
           </w14:textFill>
         </w:rPr>
-        <w:t>A</w:t>
-      </w:r>
-      <w:r>
-        <w:rPr>
-          <w:rFonts w:asciiTheme="minorAscii"/>
-          <w:color w:val="4C4C4C" w:themeColor="text1"/>
-          <w:sz w:val="20"/>
-          <w:szCs w:val="20"/>
-          <w14:textFill>
-            <w14:solidFill>
-              <w14:schemeClr w14:val="tx1"/>
-            </w14:solidFill>
-          </w14:textFill>
-        </w:rPr>
-        <w:t xml:space="preserve">ñadir leyenda antes y después del gráfico </w:t>
-      </w:r>
-    </w:p>
-    <w:p>
-      <w:pPr>
+        <w:t>Marcar contorno de uno de los cuadros del mapa de calor para identificar que tiene creatividad</w:t>
+      </w:r>
+    </w:p>
+    <w:p>
+      <w:pPr>
+        <w:pStyle w:val="3"/>
         <w:numPr>
           <w:ilvl w:val="0"/>
           <w:numId w:val="1"/>
@@ -290,6 +277,13 @@
           <w:tab w:val="left" w:pos="420"/>
         </w:tabs>
         <w:ind w:left="420" w:leftChars="0" w:hanging="420" w:firstLineChars="0"/>
+      </w:pPr>
+      <w:r>
+        <w:t>BTL al final del todo</w:t>
+      </w:r>
+    </w:p>
+    <w:p>
+      <w:pPr>
         <w:rPr>
           <w:rFonts w:asciiTheme="minorAscii"/>
           <w:color w:val="4C4C4C" w:themeColor="text1"/>
@@ -303,94 +297,6 @@
           </w14:textFill>
         </w:rPr>
       </w:pPr>
-      <w:r>
-        <w:rPr>
-          <w:rFonts w:hint="default" w:asciiTheme="minorAscii"/>
-          <w:color w:val="4C4C4C" w:themeColor="text1"/>
-          <w:sz w:val="20"/>
-          <w:szCs w:val="20"/>
-          <w:highlight w:val="none"/>
-          <w14:textFill>
-            <w14:solidFill>
-              <w14:schemeClr w14:val="tx1"/>
-            </w14:solidFill>
-          </w14:textFill>
-        </w:rPr>
-        <w:t>Meter un enlace el uno de los botones del mapa que acceda a una url de bit</w:t>
-      </w:r>
-    </w:p>
-    <w:p>
-      <w:pPr>
-        <w:numPr>
-          <w:ilvl w:val="0"/>
-          <w:numId w:val="1"/>
-        </w:numPr>
-        <w:tabs>
-          <w:tab w:val="left" w:pos="420"/>
-        </w:tabs>
-        <w:ind w:left="420" w:leftChars="0" w:hanging="420" w:firstLineChars="0"/>
-        <w:rPr>
-          <w:rFonts w:asciiTheme="minorAscii"/>
-          <w:color w:val="4C4C4C" w:themeColor="text1"/>
-          <w:sz w:val="20"/>
-          <w:szCs w:val="20"/>
-          <w:highlight w:val="none"/>
-          <w14:textFill>
-            <w14:solidFill>
-              <w14:schemeClr w14:val="tx1"/>
-            </w14:solidFill>
-          </w14:textFill>
-        </w:rPr>
-      </w:pPr>
-      <w:r>
-        <w:rPr>
-          <w:rFonts w:hint="default" w:asciiTheme="minorAscii"/>
-          <w:color w:val="4C4C4C" w:themeColor="text1"/>
-          <w:sz w:val="20"/>
-          <w:szCs w:val="20"/>
-          <w:highlight w:val="none"/>
-          <w14:textFill>
-            <w14:solidFill>
-              <w14:schemeClr w14:val="tx1"/>
-            </w14:solidFill>
-          </w14:textFill>
-        </w:rPr>
-        <w:t>Marcar contorno de uno de los cuadros del mapa de calor para identificar que tiene creatividad</w:t>
-      </w:r>
-    </w:p>
-    <w:p>
-      <w:pPr>
-        <w:pStyle w:val="3"/>
-        <w:numPr>
-          <w:ilvl w:val="0"/>
-          <w:numId w:val="1"/>
-        </w:numPr>
-        <w:tabs>
-          <w:tab w:val="left" w:pos="420"/>
-        </w:tabs>
-        <w:ind w:left="420" w:leftChars="0" w:hanging="420" w:firstLineChars="0"/>
-      </w:pPr>
-      <w:r>
-        <w:t>BTL al final del todo</w:t>
-      </w:r>
-    </w:p>
-    <w:p>
-      <w:pPr>
-        <w:rPr>
-          <w:rFonts w:asciiTheme="minorAscii"/>
-          <w:color w:val="4C4C4C" w:themeColor="text1"/>
-          <w:sz w:val="20"/>
-          <w:szCs w:val="20"/>
-          <w:highlight w:val="none"/>
-          <w14:textFill>
-            <w14:solidFill>
-              <w14:schemeClr w14:val="tx1"/>
-            </w14:solidFill>
-          </w14:textFill>
-        </w:rPr>
-      </w:pPr>
-      <w:bookmarkStart w:id="0" w:name="_GoBack"/>
-      <w:bookmarkEnd w:id="0"/>
     </w:p>
     <w:p>
       <w:pPr>
@@ -736,7 +642,187 @@
             </w14:solidFill>
           </w14:textFill>
         </w:rPr>
-        <w:t>logos</w:t>
+        <w:t>Logos</w:t>
+      </w:r>
+    </w:p>
+    <w:p>
+      <w:pPr>
+        <w:numPr>
+          <w:ilvl w:val="0"/>
+          <w:numId w:val="2"/>
+        </w:numPr>
+        <w:tabs>
+          <w:tab w:val="left" w:pos="420"/>
+        </w:tabs>
+        <w:ind w:left="420" w:leftChars="0" w:hanging="420" w:firstLineChars="0"/>
+        <w:rPr>
+          <w:rFonts w:asciiTheme="minorAscii"/>
+          <w:color w:val="4C4C4C" w:themeColor="text1"/>
+          <w:sz w:val="20"/>
+          <w:szCs w:val="20"/>
+          <w14:textFill>
+            <w14:solidFill>
+              <w14:schemeClr w14:val="tx1"/>
+            </w14:solidFill>
+          </w14:textFill>
+        </w:rPr>
+      </w:pPr>
+      <w:r>
+        <w:rPr>
+          <w:rFonts w:asciiTheme="minorAscii"/>
+          <w:color w:val="4C4C4C" w:themeColor="text1"/>
+          <w:sz w:val="20"/>
+          <w:szCs w:val="20"/>
+          <w14:textFill>
+            <w14:solidFill>
+              <w14:schemeClr w14:val="tx1"/>
+            </w14:solidFill>
+          </w14:textFill>
+        </w:rPr>
+        <w:t>Añadir cuadraditos de calor</w:t>
+      </w:r>
+      <w:bookmarkStart w:id="0" w:name="_GoBack"/>
+      <w:bookmarkEnd w:id="0"/>
+    </w:p>
+    <w:p>
+      <w:pPr>
+        <w:numPr>
+          <w:ilvl w:val="0"/>
+          <w:numId w:val="1"/>
+        </w:numPr>
+        <w:tabs>
+          <w:tab w:val="left" w:pos="420"/>
+        </w:tabs>
+        <w:ind w:left="420" w:leftChars="0" w:hanging="420" w:firstLineChars="0"/>
+        <w:rPr>
+          <w:rFonts w:asciiTheme="minorAscii"/>
+          <w:color w:val="4C4C4C" w:themeColor="text1"/>
+          <w:sz w:val="20"/>
+          <w:szCs w:val="20"/>
+          <w14:textFill>
+            <w14:solidFill>
+              <w14:schemeClr w14:val="tx1"/>
+            </w14:solidFill>
+          </w14:textFill>
+        </w:rPr>
+      </w:pPr>
+      <w:r>
+        <w:rPr>
+          <w:rFonts w:asciiTheme="minorAscii"/>
+          <w:color w:val="4C4C4C" w:themeColor="text1"/>
+          <w:sz w:val="20"/>
+          <w:szCs w:val="20"/>
+          <w:highlight w:val="none"/>
+          <w14:textFill>
+            <w14:solidFill>
+              <w14:schemeClr w14:val="tx1"/>
+            </w14:solidFill>
+          </w14:textFill>
+        </w:rPr>
+        <w:t>A</w:t>
+      </w:r>
+      <w:r>
+        <w:rPr>
+          <w:rFonts w:asciiTheme="minorAscii"/>
+          <w:color w:val="4C4C4C" w:themeColor="text1"/>
+          <w:sz w:val="20"/>
+          <w:szCs w:val="20"/>
+          <w14:textFill>
+            <w14:solidFill>
+              <w14:schemeClr w14:val="tx1"/>
+            </w14:solidFill>
+          </w14:textFill>
+        </w:rPr>
+        <w:t xml:space="preserve">ñadir leyenda antes y después del gráfico </w:t>
+      </w:r>
+      <w:r>
+        <w:rPr>
+          <w:rFonts w:asciiTheme="minorAscii"/>
+          <w:color w:val="4C4C4C" w:themeColor="text1"/>
+          <w:sz w:val="20"/>
+          <w:szCs w:val="20"/>
+          <w14:textFill>
+            <w14:solidFill>
+              <w14:schemeClr w14:val="tx1"/>
+            </w14:solidFill>
+          </w14:textFill>
+        </w:rPr>
+        <w:t>de meses</w:t>
+      </w:r>
+    </w:p>
+    <w:p>
+      <w:pPr>
+        <w:numPr>
+          <w:ilvl w:val="0"/>
+          <w:numId w:val="1"/>
+        </w:numPr>
+        <w:tabs>
+          <w:tab w:val="left" w:pos="420"/>
+        </w:tabs>
+        <w:ind w:left="420" w:leftChars="0" w:hanging="420" w:firstLineChars="0"/>
+        <w:rPr>
+          <w:rFonts w:asciiTheme="minorAscii"/>
+          <w:color w:val="4C4C4C" w:themeColor="text1"/>
+          <w:sz w:val="20"/>
+          <w:szCs w:val="20"/>
+          <w14:textFill>
+            <w14:solidFill>
+              <w14:schemeClr w14:val="tx1"/>
+            </w14:solidFill>
+          </w14:textFill>
+        </w:rPr>
+      </w:pPr>
+      <w:r>
+        <w:rPr>
+          <w:rFonts w:asciiTheme="minorAscii"/>
+          <w:color w:val="4C4C4C" w:themeColor="text1"/>
+          <w:sz w:val="20"/>
+          <w:szCs w:val="20"/>
+          <w:highlight w:val="none"/>
+          <w14:textFill>
+            <w14:solidFill>
+              <w14:schemeClr w14:val="tx1"/>
+            </w14:solidFill>
+          </w14:textFill>
+        </w:rPr>
+        <w:t>Estilar tooltip</w:t>
+      </w:r>
+    </w:p>
+    <w:p>
+      <w:pPr>
+        <w:numPr>
+          <w:ilvl w:val="0"/>
+          <w:numId w:val="1"/>
+        </w:numPr>
+        <w:tabs>
+          <w:tab w:val="left" w:pos="420"/>
+        </w:tabs>
+        <w:ind w:left="420" w:leftChars="0" w:hanging="420" w:firstLineChars="0"/>
+        <w:rPr>
+          <w:rFonts w:asciiTheme="minorAscii"/>
+          <w:color w:val="4C4C4C" w:themeColor="text1"/>
+          <w:sz w:val="20"/>
+          <w:szCs w:val="20"/>
+          <w14:textFill>
+            <w14:solidFill>
+              <w14:schemeClr w14:val="tx1"/>
+            </w14:solidFill>
+          </w14:textFill>
+        </w:rPr>
+      </w:pPr>
+      <w:r>
+        <w:rPr>
+          <w:rFonts w:hint="default" w:asciiTheme="minorAscii"/>
+          <w:color w:val="4C4C4C" w:themeColor="text1"/>
+          <w:sz w:val="20"/>
+          <w:szCs w:val="20"/>
+          <w14:textFill>
+            <w14:solidFill>
+              <w14:schemeClr w14:val="tx1"/>
+            </w14:solidFill>
+          </w14:textFill>
+        </w:rPr>
+        <w:t>http://cal-heatmap.com/#label</w:t>
       </w:r>
     </w:p>
     <w:sectPr>

</xml_diff>

<commit_message>
adding changes and conflcits
</commit_message>
<xml_diff>
--- a/docs/Maqueta mapa de campañas.docx
+++ b/docs/Maqueta mapa de campañas.docx
@@ -164,6 +164,45 @@
           <w:color w:val="4C4C4C" w:themeColor="text1"/>
           <w:sz w:val="20"/>
           <w:szCs w:val="20"/>
+          <w:highlight w:val="yellow"/>
+          <w14:textFill>
+            <w14:solidFill>
+              <w14:schemeClr w14:val="tx1"/>
+            </w14:solidFill>
+          </w14:textFill>
+        </w:rPr>
+      </w:pPr>
+      <w:r>
+        <w:rPr>
+          <w:rFonts w:asciiTheme="minorAscii"/>
+          <w:color w:val="4C4C4C" w:themeColor="text1"/>
+          <w:sz w:val="20"/>
+          <w:szCs w:val="20"/>
+          <w:highlight w:val="yellow"/>
+          <w14:textFill>
+            <w14:solidFill>
+              <w14:schemeClr w14:val="tx1"/>
+            </w14:solidFill>
+          </w14:textFill>
+        </w:rPr>
+        <w:t>Añadir grafo zona detrás barras</w:t>
+      </w:r>
+    </w:p>
+    <w:p>
+      <w:pPr>
+        <w:numPr>
+          <w:ilvl w:val="0"/>
+          <w:numId w:val="1"/>
+        </w:numPr>
+        <w:tabs>
+          <w:tab w:val="left" w:pos="420"/>
+        </w:tabs>
+        <w:ind w:left="420" w:leftChars="0" w:hanging="420" w:firstLineChars="0"/>
+        <w:rPr>
+          <w:rFonts w:asciiTheme="minorAscii"/>
+          <w:color w:val="4C4C4C" w:themeColor="text1"/>
+          <w:sz w:val="20"/>
+          <w:szCs w:val="20"/>
           <w:highlight w:val="none"/>
           <w14:textFill>
             <w14:solidFill>
@@ -174,7 +213,7 @@
       </w:pPr>
       <w:r>
         <w:rPr>
-          <w:rFonts w:asciiTheme="minorAscii"/>
+          <w:rFonts w:hint="default" w:asciiTheme="minorAscii"/>
           <w:color w:val="4C4C4C" w:themeColor="text1"/>
           <w:sz w:val="20"/>
           <w:szCs w:val="20"/>
@@ -185,7 +224,7 @@
             </w14:solidFill>
           </w14:textFill>
         </w:rPr>
-        <w:t>Añadir grafo zona detrás barras</w:t>
+        <w:t>Meter un enlace el uno de los botones del mapa que acceda a una url de bit</w:t>
       </w:r>
     </w:p>
     <w:p>
@@ -224,21 +263,12 @@
             </w14:solidFill>
           </w14:textFill>
         </w:rPr>
-        <w:t>Meter un enlace el uno de los botones del mapa que acceda a una url de bit</w:t>
-      </w:r>
-    </w:p>
-    <w:p>
-      <w:pPr>
-        <w:numPr>
-          <w:ilvl w:val="0"/>
-          <w:numId w:val="1"/>
-        </w:numPr>
-        <w:tabs>
-          <w:tab w:val="left" w:pos="420"/>
-        </w:tabs>
-        <w:ind w:left="420" w:leftChars="0" w:hanging="420" w:firstLineChars="0"/>
-        <w:rPr>
-          <w:rFonts w:asciiTheme="minorAscii"/>
+        <w:t xml:space="preserve">Marcar contorno de uno de los cuadros del mapa de calor para identificar que tiene </w:t>
+      </w:r>
+      <w:bookmarkStart w:id="0" w:name="_GoBack"/>
+      <w:r>
+        <w:rPr>
+          <w:rFonts w:hint="default" w:asciiTheme="minorAscii"/>
           <w:color w:val="4C4C4C" w:themeColor="text1"/>
           <w:sz w:val="20"/>
           <w:szCs w:val="20"/>
@@ -249,23 +279,10 @@
             </w14:solidFill>
           </w14:textFill>
         </w:rPr>
-      </w:pPr>
-      <w:r>
-        <w:rPr>
-          <w:rFonts w:hint="default" w:asciiTheme="minorAscii"/>
-          <w:color w:val="4C4C4C" w:themeColor="text1"/>
-          <w:sz w:val="20"/>
-          <w:szCs w:val="20"/>
-          <w:highlight w:val="none"/>
-          <w14:textFill>
-            <w14:solidFill>
-              <w14:schemeClr w14:val="tx1"/>
-            </w14:solidFill>
-          </w14:textFill>
-        </w:rPr>
-        <w:t>Marcar contorno de uno de los cuadros del mapa de calor para identificar que tiene creatividad</w:t>
-      </w:r>
-    </w:p>
+        <w:t>creatividad</w:t>
+      </w:r>
+    </w:p>
+    <w:bookmarkEnd w:id="0"/>
     <w:p>
       <w:pPr>
         <w:pStyle w:val="3"/>
@@ -681,8 +698,6 @@
         </w:rPr>
         <w:t>Añadir cuadraditos de calor</w:t>
       </w:r>
-      <w:bookmarkStart w:id="0" w:name="_GoBack"/>
-      <w:bookmarkEnd w:id="0"/>
     </w:p>
     <w:p>
       <w:pPr>
@@ -733,21 +748,7 @@
             </w14:solidFill>
           </w14:textFill>
         </w:rPr>
-        <w:t xml:space="preserve">ñadir leyenda antes y después del gráfico </w:t>
-      </w:r>
-      <w:r>
-        <w:rPr>
-          <w:rFonts w:asciiTheme="minorAscii"/>
-          <w:color w:val="4C4C4C" w:themeColor="text1"/>
-          <w:sz w:val="20"/>
-          <w:szCs w:val="20"/>
-          <w14:textFill>
-            <w14:solidFill>
-              <w14:schemeClr w14:val="tx1"/>
-            </w14:solidFill>
-          </w14:textFill>
-        </w:rPr>
-        <w:t>de meses</w:t>
+        <w:t>ñadir leyenda antes y después del gráfico de meses</w:t>
       </w:r>
     </w:p>
     <w:p>

</xml_diff>